<commit_message>
added ADMIN and tested delete function
</commit_message>
<xml_diff>
--- a/documentationLikeThis.docx
+++ b/documentationLikeThis.docx
@@ -8851,32 +8851,40 @@
         </w:rPr>
         <w:t>Make the cert app modifiable in the admin</w:t>
       </w:r>
-      <w:r>
-        <w:fldChar w:fldCharType="begin"/>
-      </w:r>
-      <w:r>
-        <w:rPr>
+      <w:hyperlink r:id="rId33" w:anchor="make-the-poll-app-modifiable-in-the-admin" w:tooltip="Permalink to this headline" w:history="1">
+        <w:r>
+          <w:rPr>
+            <w:rStyle w:val="a3"/>
+            <w:rFonts w:ascii="Corbel" w:hAnsi="Corbel"/>
+            <w:color w:val="20AA76"/>
+            <w:sz w:val="22"/>
+            <w:szCs w:val="22"/>
+            <w:shd w:val="clear" w:color="auto" w:fill="FFFFFF"/>
+            <w:lang w:val="en-US"/>
+          </w:rPr>
+          <w:t>¶</w:t>
+        </w:r>
+      </w:hyperlink>
+    </w:p>
+    <w:p>
+      <w:pPr>
+        <w:shd w:val="clear" w:color="auto" w:fill="FFFFFF"/>
+        <w:rPr>
+          <w:sz w:val="21"/>
+          <w:szCs w:val="21"/>
           <w:lang w:val="en-US"/>
         </w:rPr>
-        <w:instrText xml:space="preserve"> HYPERLINK "https://docs.djangoproject.com/en/2.2/intro/tutorial02/" \l "make-the-poll-app-modifiable-in-the-admin" \o "Permalink to this headline" </w:instrText>
-      </w:r>
-      <w:r>
-        <w:fldChar w:fldCharType="separate"/>
-      </w:r>
-      <w:r>
-        <w:rPr>
-          <w:rStyle w:val="a3"/>
+      </w:pPr>
+      <w:r>
+        <w:rPr>
           <w:rFonts w:ascii="Corbel" w:hAnsi="Corbel"/>
-          <w:color w:val="20AA76"/>
-          <w:sz w:val="22"/>
-          <w:szCs w:val="22"/>
+          <w:color w:val="0C3C26"/>
+          <w:sz w:val="21"/>
+          <w:szCs w:val="21"/>
           <w:shd w:val="clear" w:color="auto" w:fill="FFFFFF"/>
           <w:lang w:val="en-US"/>
         </w:rPr>
-        <w:t>¶</w:t>
-      </w:r>
-      <w:r>
-        <w:fldChar w:fldCharType="end"/>
+        <w:t>But where’s our poll app? It’s not displayed on the admin index page.</w:t>
       </w:r>
     </w:p>
     <w:p>
@@ -8894,30 +8902,56 @@
           <w:color w:val="0C3C26"/>
           <w:sz w:val="21"/>
           <w:szCs w:val="21"/>
+          <w:lang w:val="en-US"/>
+        </w:rPr>
+        <w:t>Just one thing to do: we need to tell the admin that</w:t>
+      </w:r>
+      <w:r>
+        <w:rPr>
+          <w:rFonts w:ascii="Corbel" w:hAnsi="Corbel"/>
+          <w:color w:val="0C3C26"/>
+          <w:sz w:val="21"/>
+          <w:szCs w:val="21"/>
           <w:shd w:val="clear" w:color="auto" w:fill="FFFFFF"/>
           <w:lang w:val="en-US"/>
         </w:rPr>
-        <w:t>But where’s our poll app? It’s not displayed on the admin index page.</w:t>
-      </w:r>
-    </w:p>
-    <w:p>
-      <w:pPr>
-        <w:shd w:val="clear" w:color="auto" w:fill="FFFFFF"/>
-        <w:rPr>
-          <w:sz w:val="21"/>
-          <w:szCs w:val="21"/>
+        <w:t> </w:t>
+      </w:r>
+      <w:r>
+        <w:rPr>
+          <w:rFonts w:ascii="Fira Mono" w:hAnsi="Fira Mono"/>
+          <w:b/>
+          <w:bCs/>
+          <w:color w:val="0C4B33"/>
+          <w:sz w:val="21"/>
+          <w:szCs w:val="21"/>
+          <w:shd w:val="clear" w:color="auto" w:fill="FFFFFF"/>
           <w:lang w:val="en-US"/>
         </w:rPr>
-      </w:pPr>
+        <w:t>Question</w:t>
+      </w:r>
       <w:r>
         <w:rPr>
           <w:rFonts w:ascii="Corbel" w:hAnsi="Corbel"/>
           <w:color w:val="0C3C26"/>
           <w:sz w:val="21"/>
           <w:szCs w:val="21"/>
+          <w:shd w:val="clear" w:color="auto" w:fill="FFFFFF"/>
           <w:lang w:val="en-US"/>
         </w:rPr>
-        <w:t>Just one thing to do: we need to tell the admin that</w:t>
+        <w:t> objects have an admin interface. To do this, open the </w:t>
+      </w:r>
+      <w:r>
+        <w:rPr>
+          <w:rFonts w:ascii="Fira Mono" w:hAnsi="Fira Mono"/>
+          <w:b/>
+          <w:bCs/>
+          <w:color w:val="0C4B33"/>
+          <w:sz w:val="21"/>
+          <w:szCs w:val="21"/>
+          <w:lang w:val="en-US"/>
+        </w:rPr>
+        <w:t>polls/admin.py</w:t>
       </w:r>
       <w:r>
         <w:rPr>
@@ -8932,71 +8966,25 @@
       </w:r>
       <w:r>
         <w:rPr>
-          <w:rFonts w:ascii="Fira Mono" w:hAnsi="Fira Mono"/>
-          <w:b/>
-          <w:bCs/>
-          <w:color w:val="0C4B33"/>
-          <w:sz w:val="21"/>
-          <w:szCs w:val="21"/>
-          <w:shd w:val="clear" w:color="auto" w:fill="FFFFFF"/>
-          <w:lang w:val="en-US"/>
-        </w:rPr>
-        <w:t>Question</w:t>
-      </w:r>
-      <w:r>
-        <w:rPr>
           <w:rFonts w:ascii="Corbel" w:hAnsi="Corbel"/>
           <w:color w:val="0C3C26"/>
           <w:sz w:val="21"/>
           <w:szCs w:val="21"/>
-          <w:shd w:val="clear" w:color="auto" w:fill="FFFFFF"/>
           <w:lang w:val="en-US"/>
         </w:rPr>
-        <w:t> objects have an admin interface. To do this, open the </w:t>
-      </w:r>
-      <w:r>
-        <w:rPr>
-          <w:rFonts w:ascii="Fira Mono" w:hAnsi="Fira Mono"/>
-          <w:b/>
-          <w:bCs/>
-          <w:color w:val="0C4B33"/>
+        <w:t>file, and edit it to look like this:</w:t>
+      </w:r>
+    </w:p>
+    <w:p>
+      <w:pPr>
+        <w:shd w:val="clear" w:color="auto" w:fill="FFFFFF"/>
+        <w:rPr>
           <w:sz w:val="21"/>
           <w:szCs w:val="21"/>
           <w:lang w:val="en-US"/>
         </w:rPr>
-        <w:t>polls/admin.py</w:t>
-      </w:r>
-      <w:r>
-        <w:rPr>
-          <w:rFonts w:ascii="Corbel" w:hAnsi="Corbel"/>
-          <w:color w:val="0C3C26"/>
-          <w:sz w:val="21"/>
-          <w:szCs w:val="21"/>
-          <w:shd w:val="clear" w:color="auto" w:fill="FFFFFF"/>
-          <w:lang w:val="en-US"/>
-        </w:rPr>
-        <w:t> </w:t>
-      </w:r>
-      <w:r>
-        <w:rPr>
-          <w:rFonts w:ascii="Corbel" w:hAnsi="Corbel"/>
-          <w:color w:val="0C3C26"/>
-          <w:sz w:val="21"/>
-          <w:szCs w:val="21"/>
-          <w:lang w:val="en-US"/>
-        </w:rPr>
-        <w:t>file, and edit it to look like this:</w:t>
-      </w:r>
-    </w:p>
-    <w:p>
-      <w:pPr>
-        <w:shd w:val="clear" w:color="auto" w:fill="FFFFFF"/>
-        <w:rPr>
-          <w:sz w:val="21"/>
-          <w:szCs w:val="21"/>
-          <w:lang w:val="en-US"/>
-        </w:rPr>
-      </w:pPr>
+      </w:pPr>
+      <w:proofErr w:type="gramStart"/>
       <w:r>
         <w:rPr>
           <w:rFonts w:ascii="Corbel" w:hAnsi="Corbel"/>
@@ -9007,7 +8995,20 @@
           <w:szCs w:val="21"/>
           <w:lang w:val="en-US"/>
         </w:rPr>
-        <w:t>cert means certification82</w:t>
+        <w:t>cert</w:t>
+      </w:r>
+      <w:proofErr w:type="gramEnd"/>
+      <w:r>
+        <w:rPr>
+          <w:rFonts w:ascii="Corbel" w:hAnsi="Corbel"/>
+          <w:i/>
+          <w:iCs/>
+          <w:color w:val="0C3C26"/>
+          <w:sz w:val="21"/>
+          <w:szCs w:val="21"/>
+          <w:lang w:val="en-US"/>
+        </w:rPr>
+        <w:t xml:space="preserve"> means certification82</w:t>
       </w:r>
     </w:p>
     <w:p>
@@ -9090,13 +9091,17 @@
     </w:p>
     <w:p>
       <w:pPr>
-        <w:shd w:val="clear" w:color="auto" w:fill="F8F8F8"/>
-        <w:rPr>
+        <w:rPr>
+          <w:rFonts w:ascii="Fira Mono" w:hAnsi="Fira Mono"/>
+          <w:b/>
+          <w:bCs/>
+          <w:color w:val="008000"/>
           <w:sz w:val="21"/>
           <w:szCs w:val="21"/>
           <w:lang w:val="en-US"/>
         </w:rPr>
       </w:pPr>
+      <w:proofErr w:type="gramStart"/>
       <w:r>
         <w:rPr>
           <w:rFonts w:ascii="Fira Mono" w:hAnsi="Fira Mono"/>
@@ -9109,35 +9114,48 @@
         </w:rPr>
         <w:t>from</w:t>
       </w:r>
-      <w:r>
-        <w:rPr>
+      <w:proofErr w:type="gramEnd"/>
+      <w:r>
+        <w:rPr>
+          <w:rFonts w:ascii="Fira Mono" w:hAnsi="Fira Mono"/>
+          <w:b/>
+          <w:bCs/>
+          <w:color w:val="008000"/>
           <w:sz w:val="21"/>
           <w:szCs w:val="21"/>
           <w:lang w:val="en-US"/>
         </w:rPr>
         <w:t xml:space="preserve"> </w:t>
       </w:r>
+      <w:proofErr w:type="spellStart"/>
       <w:r>
         <w:rPr>
           <w:rFonts w:ascii="Fira Mono" w:hAnsi="Fira Mono"/>
           <w:b/>
           <w:bCs/>
-          <w:color w:val="0000FF"/>
+          <w:color w:val="008000"/>
           <w:sz w:val="21"/>
           <w:szCs w:val="21"/>
           <w:lang w:val="en-US"/>
         </w:rPr>
         <w:t>django.contrib</w:t>
       </w:r>
-      <w:r>
-        <w:rPr>
+      <w:proofErr w:type="spellEnd"/>
+      <w:r>
+        <w:rPr>
+          <w:rFonts w:ascii="Fira Mono" w:hAnsi="Fira Mono"/>
+          <w:b/>
+          <w:bCs/>
+          <w:color w:val="008000"/>
           <w:sz w:val="21"/>
           <w:szCs w:val="21"/>
           <w:lang w:val="en-US"/>
         </w:rPr>
-        <w:t xml:space="preserve"> </w:t>
-      </w:r>
-      <w:r>
+        <w:t xml:space="preserve"> import admin</w:t>
+      </w:r>
+    </w:p>
+    <w:p>
+      <w:pPr>
         <w:rPr>
           <w:rFonts w:ascii="Fira Mono" w:hAnsi="Fira Mono"/>
           <w:b/>
@@ -9147,46 +9165,60 @@
           <w:szCs w:val="21"/>
           <w:lang w:val="en-US"/>
         </w:rPr>
-        <w:t>import</w:t>
-      </w:r>
-      <w:r>
-        <w:rPr>
+      </w:pPr>
+      <w:proofErr w:type="gramStart"/>
+      <w:r>
+        <w:rPr>
+          <w:rFonts w:ascii="Fira Mono" w:hAnsi="Fira Mono"/>
+          <w:b/>
+          <w:bCs/>
+          <w:color w:val="008000"/>
           <w:sz w:val="21"/>
           <w:szCs w:val="21"/>
           <w:lang w:val="en-US"/>
         </w:rPr>
-        <w:t xml:space="preserve"> </w:t>
-      </w:r>
+        <w:t>from</w:t>
+      </w:r>
+      <w:proofErr w:type="gramEnd"/>
       <w:r>
         <w:rPr>
           <w:rFonts w:ascii="Fira Mono" w:hAnsi="Fira Mono"/>
-          <w:color w:val="0C4B33"/>
+          <w:b/>
+          <w:bCs/>
+          <w:color w:val="008000"/>
           <w:sz w:val="21"/>
           <w:szCs w:val="21"/>
           <w:lang w:val="en-US"/>
         </w:rPr>
-        <w:t>admin</w:t>
-      </w:r>
-    </w:p>
-    <w:p>
-      <w:pPr>
-        <w:shd w:val="clear" w:color="auto" w:fill="F8F8F8"/>
-        <w:rPr>
+        <w:t xml:space="preserve"> .models import Document, Project, </w:t>
+      </w:r>
+      <w:proofErr w:type="spellStart"/>
+      <w:r>
+        <w:rPr>
+          <w:rFonts w:ascii="Fira Mono" w:hAnsi="Fira Mono"/>
+          <w:b/>
+          <w:bCs/>
+          <w:color w:val="008000"/>
           <w:sz w:val="21"/>
           <w:szCs w:val="21"/>
           <w:lang w:val="en-US"/>
         </w:rPr>
-      </w:pPr>
-    </w:p>
-    <w:p>
-      <w:pPr>
-        <w:shd w:val="clear" w:color="auto" w:fill="F8F8F8"/>
-        <w:rPr>
+        <w:t>EzeHersteller</w:t>
+      </w:r>
+      <w:proofErr w:type="spellEnd"/>
+      <w:r>
+        <w:rPr>
+          <w:rFonts w:ascii="Fira Mono" w:hAnsi="Fira Mono"/>
+          <w:b/>
+          <w:bCs/>
+          <w:color w:val="008000"/>
           <w:sz w:val="21"/>
           <w:szCs w:val="21"/>
           <w:lang w:val="en-US"/>
         </w:rPr>
-      </w:pPr>
+        <w:t xml:space="preserve">, </w:t>
+      </w:r>
+      <w:proofErr w:type="spellStart"/>
       <w:r>
         <w:rPr>
           <w:rFonts w:ascii="Fira Mono" w:hAnsi="Fira Mono"/>
@@ -9197,36 +9229,48 @@
           <w:szCs w:val="21"/>
           <w:lang w:val="en-US"/>
         </w:rPr>
-        <w:t>from</w:t>
-      </w:r>
-      <w:r>
-        <w:rPr>
+        <w:t>EzeTyp</w:t>
+      </w:r>
+      <w:proofErr w:type="spellEnd"/>
+      <w:r>
+        <w:rPr>
+          <w:rFonts w:ascii="Fira Mono" w:hAnsi="Fira Mono"/>
+          <w:b/>
+          <w:bCs/>
+          <w:color w:val="008000"/>
           <w:sz w:val="21"/>
           <w:szCs w:val="21"/>
           <w:lang w:val="en-US"/>
         </w:rPr>
-        <w:t xml:space="preserve"> </w:t>
-      </w:r>
+        <w:t xml:space="preserve">, </w:t>
+      </w:r>
+      <w:proofErr w:type="spellStart"/>
       <w:r>
         <w:rPr>
           <w:rFonts w:ascii="Fira Mono" w:hAnsi="Fira Mono"/>
           <w:b/>
           <w:bCs/>
-          <w:color w:val="0000FF"/>
+          <w:color w:val="008000"/>
           <w:sz w:val="21"/>
           <w:szCs w:val="21"/>
           <w:lang w:val="en-US"/>
         </w:rPr>
-        <w:t>.models</w:t>
-      </w:r>
-      <w:r>
-        <w:rPr>
+        <w:t>EzeNeu</w:t>
+      </w:r>
+      <w:proofErr w:type="spellEnd"/>
+      <w:r>
+        <w:rPr>
+          <w:rFonts w:ascii="Fira Mono" w:hAnsi="Fira Mono"/>
+          <w:b/>
+          <w:bCs/>
+          <w:color w:val="008000"/>
           <w:sz w:val="21"/>
           <w:szCs w:val="21"/>
           <w:lang w:val="en-US"/>
         </w:rPr>
-        <w:t xml:space="preserve"> </w:t>
-      </w:r>
+        <w:t xml:space="preserve">, </w:t>
+      </w:r>
+      <w:proofErr w:type="spellStart"/>
       <w:r>
         <w:rPr>
           <w:rFonts w:ascii="Fira Mono" w:hAnsi="Fira Mono"/>
@@ -9237,31 +9281,42 @@
           <w:szCs w:val="21"/>
           <w:lang w:val="en-US"/>
         </w:rPr>
-        <w:t>import</w:t>
-      </w:r>
-      <w:r>
-        <w:rPr>
+        <w:t>EzeBestand</w:t>
+      </w:r>
+      <w:proofErr w:type="spellEnd"/>
+    </w:p>
+    <w:p>
+      <w:pPr>
+        <w:rPr>
+          <w:rFonts w:ascii="Fira Mono" w:hAnsi="Fira Mono"/>
+          <w:b/>
+          <w:bCs/>
+          <w:color w:val="008000"/>
           <w:sz w:val="21"/>
           <w:szCs w:val="21"/>
           <w:lang w:val="en-US"/>
         </w:rPr>
-        <w:t xml:space="preserve"> </w:t>
-      </w:r>
+      </w:pPr>
       <w:r>
         <w:rPr>
           <w:rFonts w:ascii="Fira Mono" w:hAnsi="Fira Mono"/>
-          <w:color w:val="0C4B33"/>
+          <w:b/>
+          <w:bCs/>
+          <w:color w:val="008000"/>
           <w:sz w:val="21"/>
           <w:szCs w:val="21"/>
           <w:lang w:val="en-US"/>
         </w:rPr>
-        <w:t>Cert</w:t>
-      </w:r>
-    </w:p>
-    <w:p>
-      <w:pPr>
-        <w:shd w:val="clear" w:color="auto" w:fill="F8F8F8"/>
-        <w:rPr>
+        <w:t># Register your models here.</w:t>
+      </w:r>
+    </w:p>
+    <w:p>
+      <w:pPr>
+        <w:rPr>
+          <w:rFonts w:ascii="Fira Mono" w:hAnsi="Fira Mono"/>
+          <w:b/>
+          <w:bCs/>
+          <w:color w:val="008000"/>
           <w:sz w:val="21"/>
           <w:szCs w:val="21"/>
           <w:lang w:val="en-US"/>
@@ -9270,88 +9325,390 @@
     </w:p>
     <w:p>
       <w:pPr>
-        <w:shd w:val="clear" w:color="auto" w:fill="F8F8F8"/>
-        <w:rPr>
-          <w:sz w:val="21"/>
-          <w:szCs w:val="21"/>
-        </w:rPr>
-      </w:pPr>
-      <w:proofErr w:type="spellStart"/>
-      <w:r>
         <w:rPr>
           <w:rFonts w:ascii="Fira Mono" w:hAnsi="Fira Mono"/>
-          <w:color w:val="0C4B33"/>
-          <w:sz w:val="21"/>
-          <w:szCs w:val="21"/>
-        </w:rPr>
-        <w:t>admin</w:t>
-      </w:r>
+          <w:b/>
+          <w:bCs/>
+          <w:color w:val="008000"/>
+          <w:sz w:val="21"/>
+          <w:szCs w:val="21"/>
+          <w:lang w:val="en-US"/>
+        </w:rPr>
+      </w:pPr>
+      <w:proofErr w:type="spellStart"/>
+      <w:proofErr w:type="gramStart"/>
       <w:r>
         <w:rPr>
           <w:rFonts w:ascii="Fira Mono" w:hAnsi="Fira Mono"/>
-          <w:color w:val="666666"/>
-          <w:sz w:val="21"/>
-          <w:szCs w:val="21"/>
-        </w:rPr>
-        <w:t>.</w:t>
-      </w:r>
+          <w:b/>
+          <w:bCs/>
+          <w:color w:val="008000"/>
+          <w:sz w:val="21"/>
+          <w:szCs w:val="21"/>
+          <w:lang w:val="en-US"/>
+        </w:rPr>
+        <w:t>admin.site.register</w:t>
+      </w:r>
+      <w:proofErr w:type="spellEnd"/>
       <w:r>
         <w:rPr>
           <w:rFonts w:ascii="Fira Mono" w:hAnsi="Fira Mono"/>
-          <w:color w:val="0C4B33"/>
-          <w:sz w:val="21"/>
-          <w:szCs w:val="21"/>
-        </w:rPr>
-        <w:t>site</w:t>
-      </w:r>
+          <w:b/>
+          <w:bCs/>
+          <w:color w:val="008000"/>
+          <w:sz w:val="21"/>
+          <w:szCs w:val="21"/>
+          <w:lang w:val="en-US"/>
+        </w:rPr>
+        <w:t>(</w:t>
+      </w:r>
+      <w:proofErr w:type="gramEnd"/>
       <w:r>
         <w:rPr>
           <w:rFonts w:ascii="Fira Mono" w:hAnsi="Fira Mono"/>
-          <w:color w:val="666666"/>
-          <w:sz w:val="21"/>
-          <w:szCs w:val="21"/>
-        </w:rPr>
-        <w:t>.</w:t>
-      </w:r>
-      <w:r>
+          <w:b/>
+          <w:bCs/>
+          <w:color w:val="008000"/>
+          <w:sz w:val="21"/>
+          <w:szCs w:val="21"/>
+          <w:lang w:val="en-US"/>
+        </w:rPr>
+        <w:t>Document)</w:t>
+      </w:r>
+    </w:p>
+    <w:p>
+      <w:pPr>
         <w:rPr>
           <w:rFonts w:ascii="Fira Mono" w:hAnsi="Fira Mono"/>
-          <w:color w:val="0C4B33"/>
-          <w:sz w:val="21"/>
-          <w:szCs w:val="21"/>
-        </w:rPr>
-        <w:t>register</w:t>
-      </w:r>
-      <w:proofErr w:type="spellEnd"/>
+          <w:b/>
+          <w:bCs/>
+          <w:color w:val="008000"/>
+          <w:sz w:val="21"/>
+          <w:szCs w:val="21"/>
+          <w:lang w:val="en-US"/>
+        </w:rPr>
+      </w:pPr>
+      <w:proofErr w:type="spellStart"/>
+      <w:proofErr w:type="gramStart"/>
       <w:r>
         <w:rPr>
           <w:rFonts w:ascii="Fira Mono" w:hAnsi="Fira Mono"/>
-          <w:color w:val="0C4B33"/>
-          <w:sz w:val="21"/>
-          <w:szCs w:val="21"/>
+          <w:b/>
+          <w:bCs/>
+          <w:color w:val="008000"/>
+          <w:sz w:val="21"/>
+          <w:szCs w:val="21"/>
+          <w:lang w:val="en-US"/>
+        </w:rPr>
+        <w:t>admin.site.register</w:t>
+      </w:r>
+      <w:proofErr w:type="spellEnd"/>
+      <w:r>
+        <w:rPr>
+          <w:rFonts w:ascii="Fira Mono" w:hAnsi="Fira Mono"/>
+          <w:b/>
+          <w:bCs/>
+          <w:color w:val="008000"/>
+          <w:sz w:val="21"/>
+          <w:szCs w:val="21"/>
+          <w:lang w:val="en-US"/>
         </w:rPr>
         <w:t>(</w:t>
       </w:r>
-      <w:proofErr w:type="spellStart"/>
+      <w:proofErr w:type="gramEnd"/>
       <w:r>
         <w:rPr>
           <w:rFonts w:ascii="Fira Mono" w:hAnsi="Fira Mono"/>
-          <w:color w:val="0C4B33"/>
-          <w:sz w:val="21"/>
-          <w:szCs w:val="21"/>
-        </w:rPr>
-        <w:t>Cert</w:t>
-      </w:r>
-      <w:proofErr w:type="spellEnd"/>
-      <w:r>
+          <w:b/>
+          <w:bCs/>
+          <w:color w:val="008000"/>
+          <w:sz w:val="21"/>
+          <w:szCs w:val="21"/>
+          <w:lang w:val="en-US"/>
+        </w:rPr>
+        <w:t>Project)</w:t>
+      </w:r>
+    </w:p>
+    <w:p>
+      <w:pPr>
         <w:rPr>
           <w:rFonts w:ascii="Fira Mono" w:hAnsi="Fira Mono"/>
-          <w:color w:val="0C4B33"/>
-          <w:sz w:val="21"/>
-          <w:szCs w:val="21"/>
+          <w:b/>
+          <w:bCs/>
+          <w:color w:val="008000"/>
+          <w:sz w:val="21"/>
+          <w:szCs w:val="21"/>
+          <w:lang w:val="en-US"/>
+        </w:rPr>
+      </w:pPr>
+      <w:proofErr w:type="spellStart"/>
+      <w:proofErr w:type="gramStart"/>
+      <w:r>
+        <w:rPr>
+          <w:rFonts w:ascii="Fira Mono" w:hAnsi="Fira Mono"/>
+          <w:b/>
+          <w:bCs/>
+          <w:color w:val="008000"/>
+          <w:sz w:val="21"/>
+          <w:szCs w:val="21"/>
+          <w:lang w:val="en-US"/>
+        </w:rPr>
+        <w:t>admin.site.register</w:t>
+      </w:r>
+      <w:proofErr w:type="spellEnd"/>
+      <w:r>
+        <w:rPr>
+          <w:rFonts w:ascii="Fira Mono" w:hAnsi="Fira Mono"/>
+          <w:b/>
+          <w:bCs/>
+          <w:color w:val="008000"/>
+          <w:sz w:val="21"/>
+          <w:szCs w:val="21"/>
+          <w:lang w:val="en-US"/>
+        </w:rPr>
+        <w:t>(</w:t>
+      </w:r>
+      <w:proofErr w:type="spellStart"/>
+      <w:proofErr w:type="gramEnd"/>
+      <w:r>
+        <w:rPr>
+          <w:rFonts w:ascii="Fira Mono" w:hAnsi="Fira Mono"/>
+          <w:b/>
+          <w:bCs/>
+          <w:color w:val="008000"/>
+          <w:sz w:val="21"/>
+          <w:szCs w:val="21"/>
+          <w:lang w:val="en-US"/>
+        </w:rPr>
+        <w:t>EzeHersteller</w:t>
+      </w:r>
+      <w:proofErr w:type="spellEnd"/>
+      <w:r>
+        <w:rPr>
+          <w:rFonts w:ascii="Fira Mono" w:hAnsi="Fira Mono"/>
+          <w:b/>
+          <w:bCs/>
+          <w:color w:val="008000"/>
+          <w:sz w:val="21"/>
+          <w:szCs w:val="21"/>
+          <w:lang w:val="en-US"/>
         </w:rPr>
         <w:t>)</w:t>
       </w:r>
+    </w:p>
+    <w:p>
+      <w:pPr>
+        <w:rPr>
+          <w:rFonts w:ascii="Fira Mono" w:hAnsi="Fira Mono"/>
+          <w:b/>
+          <w:bCs/>
+          <w:color w:val="008000"/>
+          <w:sz w:val="21"/>
+          <w:szCs w:val="21"/>
+          <w:lang w:val="en-US"/>
+        </w:rPr>
+      </w:pPr>
+      <w:proofErr w:type="spellStart"/>
+      <w:proofErr w:type="gramStart"/>
+      <w:r>
+        <w:rPr>
+          <w:rFonts w:ascii="Fira Mono" w:hAnsi="Fira Mono"/>
+          <w:b/>
+          <w:bCs/>
+          <w:color w:val="008000"/>
+          <w:sz w:val="21"/>
+          <w:szCs w:val="21"/>
+          <w:lang w:val="en-US"/>
+        </w:rPr>
+        <w:t>admin.site.register</w:t>
+      </w:r>
+      <w:proofErr w:type="spellEnd"/>
+      <w:r>
+        <w:rPr>
+          <w:rFonts w:ascii="Fira Mono" w:hAnsi="Fira Mono"/>
+          <w:b/>
+          <w:bCs/>
+          <w:color w:val="008000"/>
+          <w:sz w:val="21"/>
+          <w:szCs w:val="21"/>
+          <w:lang w:val="en-US"/>
+        </w:rPr>
+        <w:t>(</w:t>
+      </w:r>
+      <w:proofErr w:type="spellStart"/>
+      <w:proofErr w:type="gramEnd"/>
+      <w:r>
+        <w:rPr>
+          <w:rFonts w:ascii="Fira Mono" w:hAnsi="Fira Mono"/>
+          <w:b/>
+          <w:bCs/>
+          <w:color w:val="008000"/>
+          <w:sz w:val="21"/>
+          <w:szCs w:val="21"/>
+          <w:lang w:val="en-US"/>
+        </w:rPr>
+        <w:t>EzeTyp</w:t>
+      </w:r>
+      <w:proofErr w:type="spellEnd"/>
+      <w:r>
+        <w:rPr>
+          <w:rFonts w:ascii="Fira Mono" w:hAnsi="Fira Mono"/>
+          <w:b/>
+          <w:bCs/>
+          <w:color w:val="008000"/>
+          <w:sz w:val="21"/>
+          <w:szCs w:val="21"/>
+          <w:lang w:val="en-US"/>
+        </w:rPr>
+        <w:t>)</w:t>
+      </w:r>
+    </w:p>
+    <w:p>
+      <w:pPr>
+        <w:rPr>
+          <w:rFonts w:ascii="Fira Mono" w:hAnsi="Fira Mono"/>
+          <w:b/>
+          <w:bCs/>
+          <w:color w:val="008000"/>
+          <w:sz w:val="21"/>
+          <w:szCs w:val="21"/>
+          <w:lang w:val="en-US"/>
+        </w:rPr>
+      </w:pPr>
+      <w:proofErr w:type="spellStart"/>
+      <w:proofErr w:type="gramStart"/>
+      <w:r>
+        <w:rPr>
+          <w:rFonts w:ascii="Fira Mono" w:hAnsi="Fira Mono"/>
+          <w:b/>
+          <w:bCs/>
+          <w:color w:val="008000"/>
+          <w:sz w:val="21"/>
+          <w:szCs w:val="21"/>
+          <w:lang w:val="en-US"/>
+        </w:rPr>
+        <w:t>admin.site.register</w:t>
+      </w:r>
+      <w:proofErr w:type="spellEnd"/>
+      <w:r>
+        <w:rPr>
+          <w:rFonts w:ascii="Fira Mono" w:hAnsi="Fira Mono"/>
+          <w:b/>
+          <w:bCs/>
+          <w:color w:val="008000"/>
+          <w:sz w:val="21"/>
+          <w:szCs w:val="21"/>
+          <w:lang w:val="en-US"/>
+        </w:rPr>
+        <w:t>(</w:t>
+      </w:r>
+      <w:proofErr w:type="spellStart"/>
+      <w:proofErr w:type="gramEnd"/>
+      <w:r>
+        <w:rPr>
+          <w:rFonts w:ascii="Fira Mono" w:hAnsi="Fira Mono"/>
+          <w:b/>
+          <w:bCs/>
+          <w:color w:val="008000"/>
+          <w:sz w:val="21"/>
+          <w:szCs w:val="21"/>
+          <w:lang w:val="en-US"/>
+        </w:rPr>
+        <w:t>EzeNeu</w:t>
+      </w:r>
+      <w:proofErr w:type="spellEnd"/>
+      <w:r>
+        <w:rPr>
+          <w:rFonts w:ascii="Fira Mono" w:hAnsi="Fira Mono"/>
+          <w:b/>
+          <w:bCs/>
+          <w:color w:val="008000"/>
+          <w:sz w:val="21"/>
+          <w:szCs w:val="21"/>
+          <w:lang w:val="en-US"/>
+        </w:rPr>
+        <w:t>)</w:t>
+      </w:r>
+    </w:p>
+    <w:p>
+      <w:pPr>
+        <w:rPr>
+          <w:rFonts w:ascii="Fira Mono" w:hAnsi="Fira Mono"/>
+          <w:b/>
+          <w:bCs/>
+          <w:color w:val="008000"/>
+          <w:sz w:val="21"/>
+          <w:szCs w:val="21"/>
+          <w:lang w:val="en-US"/>
+        </w:rPr>
+      </w:pPr>
+      <w:proofErr w:type="spellStart"/>
+      <w:proofErr w:type="gramStart"/>
+      <w:r>
+        <w:rPr>
+          <w:rFonts w:ascii="Fira Mono" w:hAnsi="Fira Mono"/>
+          <w:b/>
+          <w:bCs/>
+          <w:color w:val="008000"/>
+          <w:sz w:val="21"/>
+          <w:szCs w:val="21"/>
+          <w:lang w:val="en-US"/>
+        </w:rPr>
+        <w:t>admin.site.register</w:t>
+      </w:r>
+      <w:proofErr w:type="spellEnd"/>
+      <w:r>
+        <w:rPr>
+          <w:rFonts w:ascii="Fira Mono" w:hAnsi="Fira Mono"/>
+          <w:b/>
+          <w:bCs/>
+          <w:color w:val="008000"/>
+          <w:sz w:val="21"/>
+          <w:szCs w:val="21"/>
+          <w:lang w:val="en-US"/>
+        </w:rPr>
+        <w:t>(</w:t>
+      </w:r>
+      <w:proofErr w:type="spellStart"/>
+      <w:proofErr w:type="gramEnd"/>
+      <w:r>
+        <w:rPr>
+          <w:rFonts w:ascii="Fira Mono" w:hAnsi="Fira Mono"/>
+          <w:b/>
+          <w:bCs/>
+          <w:color w:val="008000"/>
+          <w:sz w:val="21"/>
+          <w:szCs w:val="21"/>
+          <w:lang w:val="en-US"/>
+        </w:rPr>
+        <w:t>EzeBestand</w:t>
+      </w:r>
+      <w:proofErr w:type="spellEnd"/>
+      <w:r>
+        <w:rPr>
+          <w:rFonts w:ascii="Fira Mono" w:hAnsi="Fira Mono"/>
+          <w:b/>
+          <w:bCs/>
+          <w:color w:val="008000"/>
+          <w:sz w:val="21"/>
+          <w:szCs w:val="21"/>
+          <w:lang w:val="en-US"/>
+        </w:rPr>
+        <w:t>)</w:t>
+      </w:r>
+    </w:p>
+    <w:p>
+      <w:pPr>
+        <w:rPr>
+          <w:rFonts w:ascii="Fira Mono" w:hAnsi="Fira Mono"/>
+          <w:b/>
+          <w:bCs/>
+          <w:color w:val="008000"/>
+          <w:sz w:val="21"/>
+          <w:szCs w:val="21"/>
+          <w:lang w:val="en-US"/>
+        </w:rPr>
+      </w:pPr>
     </w:p>
     <w:p>
       <w:pPr>
@@ -9360,20 +9717,20 @@
           <w:szCs w:val="24"/>
         </w:rPr>
       </w:pPr>
-    </w:p>
-    <w:p/>
-    <w:p>
-      <w:pPr>
-        <w:spacing w:line="240" w:lineRule="auto"/>
-        <w:rPr>
-          <w:rFonts w:ascii="Times New Roman" w:eastAsia="Times New Roman" w:hAnsi="Times New Roman" w:cs="Times New Roman"/>
-          <w:sz w:val="16"/>
-          <w:szCs w:val="16"/>
-          <w:lang w:eastAsia="ru-RU"/>
-        </w:rPr>
-      </w:pPr>
       <w:bookmarkStart w:id="0" w:name="_GoBack"/>
       <w:bookmarkEnd w:id="0"/>
+    </w:p>
+    <w:p/>
+    <w:p>
+      <w:pPr>
+        <w:spacing w:line="240" w:lineRule="auto"/>
+        <w:rPr>
+          <w:rFonts w:ascii="Times New Roman" w:eastAsia="Times New Roman" w:hAnsi="Times New Roman" w:cs="Times New Roman"/>
+          <w:sz w:val="16"/>
+          <w:szCs w:val="16"/>
+          <w:lang w:eastAsia="ru-RU"/>
+        </w:rPr>
+      </w:pPr>
       <w:r>
         <w:rPr>
           <w:rFonts w:ascii="Times New Roman" w:eastAsia="Times New Roman" w:hAnsi="Times New Roman" w:cs="Times New Roman"/>

</xml_diff>